<commit_message>
Update bug 2 fix
</commit_message>
<xml_diff>
--- a/Fixes.docx
+++ b/Fixes.docx
@@ -197,14 +197,39 @@
           <w:iCs/>
           <w:lang w:val="en-US"/>
         </w:rPr>
-        <w:t>&lt;a&gt;</w:t>
-      </w:r>
-      <w:r>
-        <w:rPr>
-          <w:rFonts w:ascii="Consolas" w:hAnsi="Consolas" w:cs="Consolas"/>
-          <w:lang w:val="en-US"/>
-        </w:rPr>
-        <w:t xml:space="preserve"> tags on lines 43/23 of </w:t>
+        <w:t xml:space="preserve">&lt;a&gt; </w:t>
+      </w:r>
+      <w:r>
+        <w:rPr>
+          <w:rFonts w:ascii="Consolas" w:hAnsi="Consolas" w:cs="Consolas"/>
+          <w:lang w:val="en-US"/>
+        </w:rPr>
+        <w:t xml:space="preserve">tags inside </w:t>
+      </w:r>
+      <w:r>
+        <w:rPr>
+          <w:rFonts w:ascii="Consolas" w:hAnsi="Consolas" w:cs="Consolas"/>
+          <w:lang w:val="en-US"/>
+        </w:rPr>
+        <w:t xml:space="preserve">the menu </w:t>
+      </w:r>
+      <w:r>
+        <w:rPr>
+          <w:rFonts w:ascii="Consolas" w:hAnsi="Consolas" w:cs="Consolas"/>
+          <w:b/>
+          <w:bCs/>
+          <w:i/>
+          <w:iCs/>
+          <w:lang w:val="en-US"/>
+        </w:rPr>
+        <w:t xml:space="preserve">&lt;nav&gt; </w:t>
+      </w:r>
+      <w:r>
+        <w:rPr>
+          <w:rFonts w:ascii="Consolas" w:hAnsi="Consolas" w:cs="Consolas"/>
+          <w:lang w:val="en-US"/>
+        </w:rPr>
+        <w:t xml:space="preserve">tag in </w:t>
       </w:r>
       <w:r>
         <w:rPr>

</xml_diff>

<commit_message>
Update bug 1 fix
</commit_message>
<xml_diff>
--- a/Fixes.docx
+++ b/Fixes.docx
@@ -50,14 +50,41 @@
         </w:rPr>
         <w:t>#title</w:t>
       </w:r>
+      <w:r>
+        <w:rPr>
+          <w:rFonts w:ascii="Consolas" w:hAnsi="Consolas" w:cs="Consolas"/>
+          <w:b/>
+          <w:bCs/>
+          <w:i/>
+          <w:iCs/>
+          <w:lang w:val="en-US"/>
+        </w:rPr>
+        <w:t xml:space="preserve"> </w:t>
+      </w:r>
+      <w:r>
+        <w:rPr>
+          <w:rFonts w:ascii="Consolas" w:hAnsi="Consolas" w:cs="Consolas"/>
+          <w:lang w:val="en-US"/>
+        </w:rPr>
+        <w:t xml:space="preserve">in </w:t>
+      </w:r>
+      <w:r>
+        <w:rPr>
+          <w:rFonts w:ascii="Consolas" w:hAnsi="Consolas" w:cs="Consolas"/>
+          <w:b/>
+          <w:bCs/>
+          <w:i/>
+          <w:iCs/>
+          <w:lang w:val="en-US"/>
+        </w:rPr>
+        <w:t>style.css</w:t>
+      </w:r>
     </w:p>
     <w:p>
       <w:pPr>
         <w:pStyle w:val="ListParagraph"/>
         <w:rPr>
           <w:rFonts w:ascii="Consolas" w:hAnsi="Consolas" w:cs="Consolas"/>
-          <w:b/>
-          <w:bCs/>
           <w:lang w:val="en-US"/>
         </w:rPr>
       </w:pPr>
@@ -96,6 +123,35 @@
           <w:lang w:val="en-US"/>
         </w:rPr>
         <w:t>#menu</w:t>
+      </w:r>
+      <w:r>
+        <w:rPr>
+          <w:rFonts w:ascii="Consolas" w:hAnsi="Consolas" w:cs="Consolas"/>
+          <w:b/>
+          <w:bCs/>
+          <w:i/>
+          <w:iCs/>
+          <w:lang w:val="en-US"/>
+        </w:rPr>
+        <w:t xml:space="preserve"> </w:t>
+      </w:r>
+      <w:r>
+        <w:rPr>
+          <w:rFonts w:ascii="Consolas" w:hAnsi="Consolas" w:cs="Consolas"/>
+          <w:lang w:val="en-US"/>
+        </w:rPr>
+        <w:t xml:space="preserve">in </w:t>
+      </w:r>
+      <w:r>
+        <w:rPr>
+          <w:rFonts w:ascii="Consolas" w:hAnsi="Consolas" w:cs="Consolas"/>
+          <w:b/>
+          <w:bCs/>
+          <w:i/>
+          <w:iCs/>
+          <w:lang w:val="en-US"/>
+        </w:rPr>
+        <w:t>style.css</w:t>
       </w:r>
     </w:p>
     <w:p>
@@ -154,6 +210,53 @@
           <w:lang w:val="en-US"/>
         </w:rPr>
         <w:t>margin: 0 1rem</w:t>
+      </w:r>
+      <w:r>
+        <w:rPr>
+          <w:rFonts w:ascii="Consolas" w:hAnsi="Consolas" w:cs="Consolas"/>
+          <w:b/>
+          <w:bCs/>
+          <w:i/>
+          <w:iCs/>
+          <w:lang w:val="en-US"/>
+        </w:rPr>
+        <w:t xml:space="preserve"> </w:t>
+      </w:r>
+      <w:r>
+        <w:rPr>
+          <w:rFonts w:ascii="Consolas" w:hAnsi="Consolas" w:cs="Consolas"/>
+          <w:lang w:val="en-US"/>
+        </w:rPr>
+        <w:t xml:space="preserve">in </w:t>
+      </w:r>
+      <w:r>
+        <w:rPr>
+          <w:rFonts w:ascii="Consolas" w:hAnsi="Consolas" w:cs="Consolas"/>
+          <w:b/>
+          <w:bCs/>
+          <w:i/>
+          <w:iCs/>
+          <w:lang w:val="en-US"/>
+        </w:rPr>
+        <w:t xml:space="preserve">#menu a </w:t>
+      </w:r>
+      <w:r>
+        <w:rPr>
+          <w:rFonts w:ascii="Consolas" w:hAnsi="Consolas" w:cs="Consolas"/>
+          <w:lang w:val="en-US"/>
+        </w:rPr>
+        <w:t xml:space="preserve">in </w:t>
+      </w:r>
+      <w:r>
+        <w:rPr>
+          <w:rFonts w:ascii="Consolas" w:hAnsi="Consolas" w:cs="Consolas"/>
+          <w:b/>
+          <w:bCs/>
+          <w:i/>
+          <w:iCs/>
+          <w:lang w:val="en-US"/>
+        </w:rPr>
+        <w:t>style.css</w:t>
       </w:r>
     </w:p>
     <w:p>
@@ -325,10 +428,17 @@
           <w:rFonts w:ascii="Consolas" w:hAnsi="Consolas" w:cs="Consolas"/>
           <w:lang w:val="en-US"/>
         </w:rPr>
-        <w:t>with the correct one from google maps using the address on the contact page</w:t>
+        <w:t>with the correct one from google maps u</w:t>
       </w:r>
       <w:bookmarkStart w:id="0" w:name="_GoBack"/>
       <w:bookmarkEnd w:id="0"/>
+      <w:r>
+        <w:rPr>
+          <w:rFonts w:ascii="Consolas" w:hAnsi="Consolas" w:cs="Consolas"/>
+          <w:lang w:val="en-US"/>
+        </w:rPr>
+        <w:t>sing the address on the contact page</w:t>
+      </w:r>
     </w:p>
     <w:sectPr>
       <w:pgSz w:w="11900" w:h="16840"/>

</xml_diff>